<commit_message>
Brute forcing is now functioning (all ascii values, any password length)
</commit_message>
<xml_diff>
--- a/brute forcing planning.docx
+++ b/brute forcing planning.docx
@@ -4,23 +4,56 @@
   <w:body>
     <w:p>
       <w:r>
-        <w:t>setLength(INT)</w:t>
-      </w:r>
-    </w:p>
-    <w:p>
-      <w:r>
-        <w:t>create new array of INT length</w:t>
-      </w:r>
-    </w:p>
-    <w:p>
-      <w:r>
-        <w:t>set each index of array to a space “ “</w:t>
-      </w:r>
-    </w:p>
-    <w:p>
-      <w:r>
-        <w:t>return this array</w:t>
-      </w:r>
+        <w:t>IDEA 1</w:t>
+      </w:r>
+      <w:r>
+        <w:t xml:space="preserve">: array </w:t>
+      </w:r>
+    </w:p>
+    <w:p>
+      <w:proofErr w:type="spellStart"/>
+      <w:proofErr w:type="gramStart"/>
+      <w:r>
+        <w:t>setLength</w:t>
+      </w:r>
+      <w:proofErr w:type="spellEnd"/>
+      <w:r>
+        <w:t>(</w:t>
+      </w:r>
+      <w:proofErr w:type="gramEnd"/>
+      <w:r>
+        <w:t>INT)</w:t>
+      </w:r>
+    </w:p>
+    <w:p>
+      <w:r>
+        <w:t xml:space="preserve">create new array of INT </w:t>
+      </w:r>
+      <w:proofErr w:type="gramStart"/>
+      <w:r>
+        <w:t>length</w:t>
+      </w:r>
+      <w:proofErr w:type="gramEnd"/>
+    </w:p>
+    <w:p>
+      <w:r>
+        <w:t xml:space="preserve">set each index of array to a space </w:t>
+      </w:r>
+      <w:proofErr w:type="gramStart"/>
+      <w:r>
+        <w:t>“ “</w:t>
+      </w:r>
+      <w:proofErr w:type="gramEnd"/>
+    </w:p>
+    <w:p>
+      <w:r>
+        <w:t xml:space="preserve">return this </w:t>
+      </w:r>
+      <w:proofErr w:type="gramStart"/>
+      <w:r>
+        <w:t>array</w:t>
+      </w:r>
+      <w:proofErr w:type="gramEnd"/>
     </w:p>
     <w:p/>
     <w:p>
@@ -32,11 +65,1858 @@
       </w:r>
     </w:p>
     <w:p>
-      <w:r>
-        <w:t>the value of the last index will be added by 1, changing it to the next ASCII character</w:t>
-      </w:r>
-    </w:p>
-    <w:p/>
+      <w:pPr>
+        <w:pBdr>
+          <w:bottom w:val="single" w:sz="6" w:space="1" w:color="auto"/>
+        </w:pBdr>
+      </w:pPr>
+      <w:r>
+        <w:t xml:space="preserve">the value of the last index will be added by 1, changing it to the next ASCII </w:t>
+      </w:r>
+      <w:proofErr w:type="gramStart"/>
+      <w:r>
+        <w:t>character</w:t>
+      </w:r>
+      <w:proofErr w:type="gramEnd"/>
+    </w:p>
+    <w:p>
+      <w:r>
+        <w:t>IDEA 2: 2d array</w:t>
+      </w:r>
+    </w:p>
+    <w:p>
+      <w:r>
+        <w:t>[reset, reset, reset, reset, reset, reset]</w:t>
+      </w:r>
+    </w:p>
+    <w:p>
+      <w:r>
+        <w:t>Symbols: 33-47, 58-64, 91-96, 123-126 (3</w:t>
+      </w:r>
+      <w:r>
+        <w:t>2</w:t>
+      </w:r>
+      <w:r>
+        <w:t>)</w:t>
+      </w:r>
+      <w:r>
+        <w:br/>
+        <w:t>numbers: 48-57 (10)</w:t>
+      </w:r>
+      <w:r>
+        <w:br/>
+        <w:t>lowercase: 97-122 (26)</w:t>
+      </w:r>
+      <w:r>
+        <w:br/>
+        <w:t>uppercase: 65-90 (26)</w:t>
+      </w:r>
+      <w:r>
+        <w:br/>
+        <w:t>reset row</w:t>
+      </w:r>
+      <w:r>
+        <w:t xml:space="preserve"> (1)</w:t>
+      </w:r>
+    </w:p>
+    <w:p>
+      <w:r>
+        <w:rPr>
+          <w:highlight w:val="yellow"/>
+        </w:rPr>
+        <w:t xml:space="preserve">Initializes </w:t>
+      </w:r>
+      <w:r>
+        <w:rPr>
+          <w:highlight w:val="yellow"/>
+        </w:rPr>
+        <w:t xml:space="preserve">2d </w:t>
+      </w:r>
+      <w:proofErr w:type="gramStart"/>
+      <w:r>
+        <w:rPr>
+          <w:highlight w:val="yellow"/>
+        </w:rPr>
+        <w:t>array</w:t>
+      </w:r>
+      <w:proofErr w:type="gramEnd"/>
+    </w:p>
+    <w:p>
+      <w:pPr>
+        <w:rPr>
+          <w:highlight w:val="yellow"/>
+        </w:rPr>
+      </w:pPr>
+      <w:r>
+        <w:rPr>
+          <w:highlight w:val="yellow"/>
+        </w:rPr>
+        <w:t xml:space="preserve">Int </w:t>
+      </w:r>
+      <w:proofErr w:type="spellStart"/>
+      <w:r>
+        <w:rPr>
+          <w:highlight w:val="yellow"/>
+        </w:rPr>
+        <w:t>rowNumber</w:t>
+      </w:r>
+      <w:proofErr w:type="spellEnd"/>
+      <w:r>
+        <w:rPr>
+          <w:highlight w:val="yellow"/>
+        </w:rPr>
+        <w:t xml:space="preserve"> = </w:t>
+      </w:r>
+      <w:r>
+        <w:rPr>
+          <w:highlight w:val="yellow"/>
+        </w:rPr>
+        <w:t xml:space="preserve">if symbols add </w:t>
+      </w:r>
+      <w:proofErr w:type="gramStart"/>
+      <w:r>
+        <w:rPr>
+          <w:highlight w:val="yellow"/>
+        </w:rPr>
+        <w:t>32,  if</w:t>
+      </w:r>
+      <w:proofErr w:type="gramEnd"/>
+      <w:r>
+        <w:rPr>
+          <w:highlight w:val="yellow"/>
+        </w:rPr>
+        <w:t xml:space="preserve"> numbers add 10, if lowercase add 26, if uppercase add 26, always add 1 for reset row</w:t>
+      </w:r>
+    </w:p>
+    <w:p>
+      <w:pPr>
+        <w:rPr>
+          <w:highlight w:val="yellow"/>
+        </w:rPr>
+      </w:pPr>
+      <w:proofErr w:type="gramStart"/>
+      <w:r>
+        <w:rPr>
+          <w:highlight w:val="yellow"/>
+        </w:rPr>
+        <w:t>int[</w:t>
+      </w:r>
+      <w:proofErr w:type="gramEnd"/>
+      <w:r>
+        <w:rPr>
+          <w:highlight w:val="yellow"/>
+        </w:rPr>
+        <w:t xml:space="preserve">][] </w:t>
+      </w:r>
+      <w:proofErr w:type="spellStart"/>
+      <w:r>
+        <w:rPr>
+          <w:highlight w:val="yellow"/>
+        </w:rPr>
+        <w:t>my</w:t>
+      </w:r>
+      <w:r>
+        <w:rPr>
+          <w:highlight w:val="yellow"/>
+        </w:rPr>
+        <w:t>TwoDee</w:t>
+      </w:r>
+      <w:r>
+        <w:rPr>
+          <w:highlight w:val="yellow"/>
+        </w:rPr>
+        <w:t>Array</w:t>
+      </w:r>
+      <w:proofErr w:type="spellEnd"/>
+      <w:r>
+        <w:rPr>
+          <w:highlight w:val="yellow"/>
+        </w:rPr>
+        <w:t xml:space="preserve"> = [</w:t>
+      </w:r>
+      <w:proofErr w:type="spellStart"/>
+      <w:r>
+        <w:rPr>
+          <w:highlight w:val="yellow"/>
+        </w:rPr>
+        <w:t>passwordLength</w:t>
+      </w:r>
+      <w:proofErr w:type="spellEnd"/>
+      <w:r>
+        <w:rPr>
+          <w:highlight w:val="yellow"/>
+        </w:rPr>
+        <w:t>][</w:t>
+      </w:r>
+      <w:proofErr w:type="spellStart"/>
+      <w:r>
+        <w:rPr>
+          <w:highlight w:val="yellow"/>
+        </w:rPr>
+        <w:t>rowNumber</w:t>
+      </w:r>
+      <w:proofErr w:type="spellEnd"/>
+      <w:r>
+        <w:rPr>
+          <w:highlight w:val="yellow"/>
+        </w:rPr>
+        <w:t>]</w:t>
+      </w:r>
+      <w:r>
+        <w:rPr>
+          <w:highlight w:val="yellow"/>
+        </w:rPr>
+        <w:br/>
+        <w:t xml:space="preserve">int </w:t>
+      </w:r>
+      <w:proofErr w:type="spellStart"/>
+      <w:r>
+        <w:rPr>
+          <w:highlight w:val="yellow"/>
+        </w:rPr>
+        <w:t>currentRow</w:t>
+      </w:r>
+      <w:proofErr w:type="spellEnd"/>
+      <w:r>
+        <w:rPr>
+          <w:highlight w:val="yellow"/>
+        </w:rPr>
+        <w:t xml:space="preserve"> = 0 </w:t>
+      </w:r>
+    </w:p>
+    <w:p>
+      <w:pPr>
+        <w:rPr>
+          <w:highlight w:val="yellow"/>
+        </w:rPr>
+      </w:pPr>
+      <w:r>
+        <w:rPr>
+          <w:color w:val="00B050"/>
+          <w:highlight w:val="yellow"/>
+        </w:rPr>
+        <w:t>if symbols</w:t>
+      </w:r>
+      <w:r>
+        <w:rPr>
+          <w:color w:val="00B050"/>
+          <w:highlight w:val="yellow"/>
+        </w:rPr>
+        <w:t xml:space="preserve"> (these must be reordered)</w:t>
+      </w:r>
+      <w:r>
+        <w:rPr>
+          <w:highlight w:val="yellow"/>
+        </w:rPr>
+        <w:br/>
+        <w:t xml:space="preserve">for </w:t>
+      </w:r>
+      <w:proofErr w:type="spellStart"/>
+      <w:r>
+        <w:rPr>
+          <w:highlight w:val="yellow"/>
+        </w:rPr>
+        <w:t>i</w:t>
+      </w:r>
+      <w:proofErr w:type="spellEnd"/>
+      <w:r>
+        <w:rPr>
+          <w:highlight w:val="yellow"/>
+        </w:rPr>
+        <w:t xml:space="preserve">=1 until </w:t>
+      </w:r>
+      <w:proofErr w:type="spellStart"/>
+      <w:r>
+        <w:rPr>
+          <w:highlight w:val="yellow"/>
+        </w:rPr>
+        <w:t>i</w:t>
+      </w:r>
+      <w:proofErr w:type="spellEnd"/>
+      <w:r>
+        <w:rPr>
+          <w:highlight w:val="yellow"/>
+        </w:rPr>
+        <w:t>&gt;15</w:t>
+      </w:r>
+      <w:r>
+        <w:rPr>
+          <w:highlight w:val="yellow"/>
+        </w:rPr>
+        <w:br/>
+        <w:t>for k=0 until k&gt;</w:t>
+      </w:r>
+      <w:proofErr w:type="spellStart"/>
+      <w:r>
+        <w:rPr>
+          <w:highlight w:val="yellow"/>
+        </w:rPr>
+        <w:t>passwordLength</w:t>
+      </w:r>
+      <w:proofErr w:type="spellEnd"/>
+      <w:r>
+        <w:rPr>
+          <w:highlight w:val="yellow"/>
+        </w:rPr>
+        <w:t>{</w:t>
+      </w:r>
+      <w:r>
+        <w:rPr>
+          <w:highlight w:val="yellow"/>
+        </w:rPr>
+        <w:br/>
+      </w:r>
+      <w:proofErr w:type="spellStart"/>
+      <w:r>
+        <w:rPr>
+          <w:highlight w:val="yellow"/>
+        </w:rPr>
+        <w:t>myArray</w:t>
+      </w:r>
+      <w:proofErr w:type="spellEnd"/>
+      <w:r>
+        <w:rPr>
+          <w:highlight w:val="yellow"/>
+        </w:rPr>
+        <w:t>[</w:t>
+      </w:r>
+      <w:proofErr w:type="spellStart"/>
+      <w:r>
+        <w:rPr>
+          <w:highlight w:val="yellow"/>
+        </w:rPr>
+        <w:t>currentRow</w:t>
+      </w:r>
+      <w:proofErr w:type="spellEnd"/>
+      <w:r>
+        <w:rPr>
+          <w:highlight w:val="yellow"/>
+        </w:rPr>
+        <w:t>][</w:t>
+      </w:r>
+      <w:r>
+        <w:rPr>
+          <w:highlight w:val="yellow"/>
+        </w:rPr>
+        <w:t>k] =</w:t>
+      </w:r>
+      <w:r>
+        <w:rPr>
+          <w:highlight w:val="yellow"/>
+        </w:rPr>
+        <w:t xml:space="preserve"> </w:t>
+      </w:r>
+      <w:proofErr w:type="spellStart"/>
+      <w:r>
+        <w:rPr>
+          <w:highlight w:val="yellow"/>
+        </w:rPr>
+        <w:t>i</w:t>
+      </w:r>
+      <w:proofErr w:type="spellEnd"/>
+      <w:r>
+        <w:rPr>
+          <w:highlight w:val="yellow"/>
+        </w:rPr>
+        <w:t xml:space="preserve"> + 32;</w:t>
+      </w:r>
+      <w:r>
+        <w:rPr>
+          <w:highlight w:val="yellow"/>
+        </w:rPr>
+        <w:br/>
+        <w:t>}</w:t>
+      </w:r>
+      <w:r>
+        <w:rPr>
+          <w:highlight w:val="yellow"/>
+        </w:rPr>
+        <w:br/>
+        <w:t>currentRow + 1</w:t>
+      </w:r>
+      <w:r>
+        <w:rPr>
+          <w:highlight w:val="yellow"/>
+        </w:rPr>
+        <w:br/>
+        <w:t>}</w:t>
+      </w:r>
+      <w:r>
+        <w:rPr>
+          <w:highlight w:val="yellow"/>
+        </w:rPr>
+        <w:br/>
+      </w:r>
+    </w:p>
+    <w:p>
+      <w:pPr>
+        <w:rPr>
+          <w:highlight w:val="yellow"/>
+        </w:rPr>
+      </w:pPr>
+      <w:r>
+        <w:rPr>
+          <w:color w:val="00B0F0"/>
+          <w:highlight w:val="yellow"/>
+        </w:rPr>
+        <w:t>if numbers</w:t>
+      </w:r>
+      <w:r>
+        <w:rPr>
+          <w:color w:val="00B0F0"/>
+          <w:highlight w:val="yellow"/>
+        </w:rPr>
+        <w:br/>
+      </w:r>
+      <w:r>
+        <w:rPr>
+          <w:highlight w:val="yellow"/>
+        </w:rPr>
+        <w:t xml:space="preserve">for </w:t>
+      </w:r>
+      <w:proofErr w:type="spellStart"/>
+      <w:r>
+        <w:rPr>
+          <w:highlight w:val="yellow"/>
+        </w:rPr>
+        <w:t>i</w:t>
+      </w:r>
+      <w:proofErr w:type="spellEnd"/>
+      <w:r>
+        <w:rPr>
+          <w:highlight w:val="yellow"/>
+        </w:rPr>
+        <w:t xml:space="preserve">=1 until </w:t>
+      </w:r>
+      <w:proofErr w:type="spellStart"/>
+      <w:r>
+        <w:rPr>
+          <w:highlight w:val="yellow"/>
+        </w:rPr>
+        <w:t>i</w:t>
+      </w:r>
+      <w:proofErr w:type="spellEnd"/>
+      <w:r>
+        <w:rPr>
+          <w:highlight w:val="yellow"/>
+        </w:rPr>
+        <w:t>&gt;10</w:t>
+      </w:r>
+      <w:r>
+        <w:rPr>
+          <w:highlight w:val="yellow"/>
+        </w:rPr>
+        <w:br/>
+        <w:t>for k=0 until k&gt;</w:t>
+      </w:r>
+      <w:proofErr w:type="spellStart"/>
+      <w:r>
+        <w:rPr>
+          <w:highlight w:val="yellow"/>
+        </w:rPr>
+        <w:t>passwordLength</w:t>
+      </w:r>
+      <w:proofErr w:type="spellEnd"/>
+      <w:r>
+        <w:rPr>
+          <w:highlight w:val="yellow"/>
+        </w:rPr>
+        <w:t>{</w:t>
+      </w:r>
+      <w:r>
+        <w:rPr>
+          <w:highlight w:val="yellow"/>
+        </w:rPr>
+        <w:br/>
+      </w:r>
+      <w:proofErr w:type="spellStart"/>
+      <w:r>
+        <w:rPr>
+          <w:highlight w:val="yellow"/>
+        </w:rPr>
+        <w:t>myArray</w:t>
+      </w:r>
+      <w:proofErr w:type="spellEnd"/>
+      <w:r>
+        <w:rPr>
+          <w:highlight w:val="yellow"/>
+        </w:rPr>
+        <w:t>[</w:t>
+      </w:r>
+      <w:proofErr w:type="spellStart"/>
+      <w:r>
+        <w:rPr>
+          <w:highlight w:val="yellow"/>
+        </w:rPr>
+        <w:t>currentRow</w:t>
+      </w:r>
+      <w:proofErr w:type="spellEnd"/>
+      <w:r>
+        <w:rPr>
+          <w:highlight w:val="yellow"/>
+        </w:rPr>
+        <w:t xml:space="preserve">][k] = </w:t>
+      </w:r>
+      <w:proofErr w:type="spellStart"/>
+      <w:r>
+        <w:rPr>
+          <w:highlight w:val="yellow"/>
+        </w:rPr>
+        <w:t>i</w:t>
+      </w:r>
+      <w:proofErr w:type="spellEnd"/>
+      <w:r>
+        <w:rPr>
+          <w:highlight w:val="yellow"/>
+        </w:rPr>
+        <w:t xml:space="preserve"> + 47</w:t>
+      </w:r>
+      <w:r>
+        <w:rPr>
+          <w:highlight w:val="yellow"/>
+        </w:rPr>
+        <w:br/>
+        <w:t>}</w:t>
+      </w:r>
+      <w:r>
+        <w:rPr>
+          <w:highlight w:val="yellow"/>
+        </w:rPr>
+        <w:br/>
+      </w:r>
+      <w:proofErr w:type="spellStart"/>
+      <w:r>
+        <w:rPr>
+          <w:highlight w:val="yellow"/>
+        </w:rPr>
+        <w:t>currentRow</w:t>
+      </w:r>
+      <w:proofErr w:type="spellEnd"/>
+      <w:r>
+        <w:rPr>
+          <w:highlight w:val="yellow"/>
+        </w:rPr>
+        <w:t xml:space="preserve"> += 1</w:t>
+      </w:r>
+    </w:p>
+    <w:p>
+      <w:pPr>
+        <w:rPr>
+          <w:highlight w:val="yellow"/>
+        </w:rPr>
+      </w:pPr>
+    </w:p>
+    <w:p>
+      <w:pPr>
+        <w:rPr>
+          <w:highlight w:val="yellow"/>
+        </w:rPr>
+      </w:pPr>
+      <w:r>
+        <w:rPr>
+          <w:color w:val="00B050"/>
+          <w:highlight w:val="yellow"/>
+        </w:rPr>
+        <w:lastRenderedPageBreak/>
+        <w:t>if symbols</w:t>
+      </w:r>
+      <w:r>
+        <w:rPr>
+          <w:color w:val="00B050"/>
+          <w:highlight w:val="yellow"/>
+        </w:rPr>
+        <w:br/>
+      </w:r>
+      <w:r>
+        <w:rPr>
+          <w:highlight w:val="yellow"/>
+        </w:rPr>
+        <w:t xml:space="preserve">for </w:t>
+      </w:r>
+      <w:proofErr w:type="spellStart"/>
+      <w:r>
+        <w:rPr>
+          <w:highlight w:val="yellow"/>
+        </w:rPr>
+        <w:t>i</w:t>
+      </w:r>
+      <w:proofErr w:type="spellEnd"/>
+      <w:r>
+        <w:rPr>
+          <w:highlight w:val="yellow"/>
+        </w:rPr>
+        <w:t>=</w:t>
+      </w:r>
+      <w:r>
+        <w:rPr>
+          <w:highlight w:val="yellow"/>
+        </w:rPr>
+        <w:t xml:space="preserve">1 until </w:t>
+      </w:r>
+      <w:proofErr w:type="spellStart"/>
+      <w:r>
+        <w:rPr>
+          <w:highlight w:val="yellow"/>
+        </w:rPr>
+        <w:t>i</w:t>
+      </w:r>
+      <w:proofErr w:type="spellEnd"/>
+      <w:r>
+        <w:rPr>
+          <w:highlight w:val="yellow"/>
+        </w:rPr>
+        <w:t>&gt;7</w:t>
+      </w:r>
+      <w:r>
+        <w:rPr>
+          <w:highlight w:val="yellow"/>
+        </w:rPr>
+        <w:br/>
+        <w:t>for k=0 until k&gt;</w:t>
+      </w:r>
+      <w:proofErr w:type="spellStart"/>
+      <w:r>
+        <w:rPr>
+          <w:highlight w:val="yellow"/>
+        </w:rPr>
+        <w:t>passwordLength</w:t>
+      </w:r>
+      <w:proofErr w:type="spellEnd"/>
+      <w:r>
+        <w:rPr>
+          <w:highlight w:val="yellow"/>
+        </w:rPr>
+        <w:t>{</w:t>
+      </w:r>
+      <w:r>
+        <w:rPr>
+          <w:highlight w:val="yellow"/>
+        </w:rPr>
+        <w:br/>
+      </w:r>
+      <w:proofErr w:type="spellStart"/>
+      <w:r>
+        <w:rPr>
+          <w:highlight w:val="yellow"/>
+        </w:rPr>
+        <w:t>myArray</w:t>
+      </w:r>
+      <w:proofErr w:type="spellEnd"/>
+      <w:r>
+        <w:rPr>
+          <w:highlight w:val="yellow"/>
+        </w:rPr>
+        <w:t>[</w:t>
+      </w:r>
+      <w:proofErr w:type="spellStart"/>
+      <w:r>
+        <w:rPr>
+          <w:highlight w:val="yellow"/>
+        </w:rPr>
+        <w:t>currentRow</w:t>
+      </w:r>
+      <w:proofErr w:type="spellEnd"/>
+      <w:r>
+        <w:rPr>
+          <w:highlight w:val="yellow"/>
+        </w:rPr>
+        <w:t xml:space="preserve">][k] = </w:t>
+      </w:r>
+      <w:proofErr w:type="spellStart"/>
+      <w:r>
+        <w:rPr>
+          <w:highlight w:val="yellow"/>
+        </w:rPr>
+        <w:t>i</w:t>
+      </w:r>
+      <w:proofErr w:type="spellEnd"/>
+      <w:r>
+        <w:rPr>
+          <w:highlight w:val="yellow"/>
+        </w:rPr>
+        <w:t xml:space="preserve"> + </w:t>
+      </w:r>
+      <w:r>
+        <w:rPr>
+          <w:highlight w:val="yellow"/>
+        </w:rPr>
+        <w:t>57</w:t>
+      </w:r>
+      <w:r>
+        <w:rPr>
+          <w:highlight w:val="yellow"/>
+        </w:rPr>
+        <w:t>;</w:t>
+      </w:r>
+      <w:r>
+        <w:rPr>
+          <w:highlight w:val="yellow"/>
+        </w:rPr>
+        <w:br/>
+        <w:t>}</w:t>
+      </w:r>
+      <w:r>
+        <w:rPr>
+          <w:highlight w:val="yellow"/>
+        </w:rPr>
+        <w:br/>
+        <w:t>currentRow + 1</w:t>
+      </w:r>
+      <w:r>
+        <w:rPr>
+          <w:highlight w:val="yellow"/>
+        </w:rPr>
+        <w:br/>
+        <w:t>}</w:t>
+      </w:r>
+    </w:p>
+    <w:p>
+      <w:pPr>
+        <w:rPr>
+          <w:highlight w:val="yellow"/>
+        </w:rPr>
+      </w:pPr>
+    </w:p>
+    <w:p>
+      <w:pPr>
+        <w:rPr>
+          <w:color w:val="7030A0"/>
+          <w:highlight w:val="yellow"/>
+        </w:rPr>
+      </w:pPr>
+      <w:r>
+        <w:rPr>
+          <w:color w:val="7030A0"/>
+          <w:highlight w:val="yellow"/>
+        </w:rPr>
+        <w:t>if uppercase</w:t>
+      </w:r>
+      <w:r>
+        <w:rPr>
+          <w:color w:val="7030A0"/>
+          <w:highlight w:val="yellow"/>
+        </w:rPr>
+        <w:br/>
+      </w:r>
+      <w:r>
+        <w:rPr>
+          <w:highlight w:val="yellow"/>
+        </w:rPr>
+        <w:t xml:space="preserve">for </w:t>
+      </w:r>
+      <w:proofErr w:type="spellStart"/>
+      <w:r>
+        <w:rPr>
+          <w:highlight w:val="yellow"/>
+        </w:rPr>
+        <w:t>i</w:t>
+      </w:r>
+      <w:proofErr w:type="spellEnd"/>
+      <w:r>
+        <w:rPr>
+          <w:highlight w:val="yellow"/>
+        </w:rPr>
+        <w:t xml:space="preserve">=1 until </w:t>
+      </w:r>
+      <w:proofErr w:type="spellStart"/>
+      <w:r>
+        <w:rPr>
+          <w:highlight w:val="yellow"/>
+        </w:rPr>
+        <w:t>i</w:t>
+      </w:r>
+      <w:proofErr w:type="spellEnd"/>
+      <w:r>
+        <w:rPr>
+          <w:highlight w:val="yellow"/>
+        </w:rPr>
+        <w:t>&gt;26</w:t>
+      </w:r>
+      <w:r>
+        <w:rPr>
+          <w:highlight w:val="yellow"/>
+        </w:rPr>
+        <w:br/>
+        <w:t xml:space="preserve">for k=0 </w:t>
+      </w:r>
+      <w:r>
+        <w:rPr>
+          <w:highlight w:val="yellow"/>
+        </w:rPr>
+        <w:t>until k&gt;</w:t>
+      </w:r>
+      <w:proofErr w:type="spellStart"/>
+      <w:r>
+        <w:rPr>
+          <w:highlight w:val="yellow"/>
+        </w:rPr>
+        <w:t>passwordLength</w:t>
+      </w:r>
+      <w:proofErr w:type="spellEnd"/>
+      <w:r>
+        <w:rPr>
+          <w:highlight w:val="yellow"/>
+        </w:rPr>
+        <w:t>{</w:t>
+      </w:r>
+      <w:r>
+        <w:rPr>
+          <w:highlight w:val="yellow"/>
+        </w:rPr>
+        <w:br/>
+      </w:r>
+      <w:proofErr w:type="spellStart"/>
+      <w:r>
+        <w:rPr>
+          <w:highlight w:val="yellow"/>
+        </w:rPr>
+        <w:t>myArray</w:t>
+      </w:r>
+      <w:proofErr w:type="spellEnd"/>
+      <w:r>
+        <w:rPr>
+          <w:highlight w:val="yellow"/>
+        </w:rPr>
+        <w:t>[</w:t>
+      </w:r>
+      <w:proofErr w:type="spellStart"/>
+      <w:r>
+        <w:rPr>
+          <w:highlight w:val="yellow"/>
+        </w:rPr>
+        <w:t>currentRow</w:t>
+      </w:r>
+      <w:proofErr w:type="spellEnd"/>
+      <w:r>
+        <w:rPr>
+          <w:highlight w:val="yellow"/>
+        </w:rPr>
+        <w:t>][k]</w:t>
+      </w:r>
+      <w:r>
+        <w:rPr>
+          <w:highlight w:val="yellow"/>
+        </w:rPr>
+        <w:t xml:space="preserve"> = I + </w:t>
+      </w:r>
+      <w:r>
+        <w:rPr>
+          <w:highlight w:val="yellow"/>
+        </w:rPr>
+        <w:t>64</w:t>
+      </w:r>
+      <w:r>
+        <w:rPr>
+          <w:highlight w:val="yellow"/>
+        </w:rPr>
+        <w:br/>
+        <w:t>}</w:t>
+      </w:r>
+      <w:r>
+        <w:rPr>
+          <w:highlight w:val="yellow"/>
+        </w:rPr>
+        <w:br/>
+      </w:r>
+      <w:proofErr w:type="spellStart"/>
+      <w:r>
+        <w:rPr>
+          <w:highlight w:val="yellow"/>
+        </w:rPr>
+        <w:t>currentRow</w:t>
+      </w:r>
+      <w:proofErr w:type="spellEnd"/>
+      <w:r>
+        <w:rPr>
+          <w:highlight w:val="yellow"/>
+        </w:rPr>
+        <w:t xml:space="preserve"> + 1</w:t>
+      </w:r>
+      <w:r>
+        <w:rPr>
+          <w:highlight w:val="yellow"/>
+        </w:rPr>
+        <w:br/>
+        <w:t>}</w:t>
+      </w:r>
+    </w:p>
+    <w:p>
+      <w:pPr>
+        <w:rPr>
+          <w:highlight w:val="yellow"/>
+        </w:rPr>
+      </w:pPr>
+      <w:r>
+        <w:rPr>
+          <w:highlight w:val="yellow"/>
+        </w:rPr>
+        <w:br/>
+      </w:r>
+      <w:r>
+        <w:rPr>
+          <w:color w:val="00B050"/>
+          <w:highlight w:val="yellow"/>
+        </w:rPr>
+        <w:t>if symbols</w:t>
+      </w:r>
+      <w:r>
+        <w:rPr>
+          <w:highlight w:val="yellow"/>
+        </w:rPr>
+        <w:br/>
+      </w:r>
+      <w:r>
+        <w:rPr>
+          <w:highlight w:val="yellow"/>
+        </w:rPr>
+        <w:t xml:space="preserve">for </w:t>
+      </w:r>
+      <w:proofErr w:type="spellStart"/>
+      <w:r>
+        <w:rPr>
+          <w:highlight w:val="yellow"/>
+        </w:rPr>
+        <w:t>i</w:t>
+      </w:r>
+      <w:proofErr w:type="spellEnd"/>
+      <w:r>
+        <w:rPr>
+          <w:highlight w:val="yellow"/>
+        </w:rPr>
+        <w:t xml:space="preserve">=1 until </w:t>
+      </w:r>
+      <w:proofErr w:type="spellStart"/>
+      <w:r>
+        <w:rPr>
+          <w:highlight w:val="yellow"/>
+        </w:rPr>
+        <w:t>i</w:t>
+      </w:r>
+      <w:proofErr w:type="spellEnd"/>
+      <w:r>
+        <w:rPr>
+          <w:highlight w:val="yellow"/>
+        </w:rPr>
+        <w:t>&gt;</w:t>
+      </w:r>
+      <w:r>
+        <w:rPr>
+          <w:highlight w:val="yellow"/>
+        </w:rPr>
+        <w:t>6</w:t>
+      </w:r>
+      <w:r>
+        <w:rPr>
+          <w:highlight w:val="yellow"/>
+        </w:rPr>
+        <w:br/>
+        <w:t>for k=0 until k&gt;</w:t>
+      </w:r>
+      <w:proofErr w:type="spellStart"/>
+      <w:r>
+        <w:rPr>
+          <w:highlight w:val="yellow"/>
+        </w:rPr>
+        <w:t>passwordLength</w:t>
+      </w:r>
+      <w:proofErr w:type="spellEnd"/>
+      <w:r>
+        <w:rPr>
+          <w:highlight w:val="yellow"/>
+        </w:rPr>
+        <w:t>{</w:t>
+      </w:r>
+      <w:r>
+        <w:rPr>
+          <w:highlight w:val="yellow"/>
+        </w:rPr>
+        <w:br/>
+      </w:r>
+      <w:proofErr w:type="spellStart"/>
+      <w:r>
+        <w:rPr>
+          <w:highlight w:val="yellow"/>
+        </w:rPr>
+        <w:t>myArray</w:t>
+      </w:r>
+      <w:proofErr w:type="spellEnd"/>
+      <w:r>
+        <w:rPr>
+          <w:highlight w:val="yellow"/>
+        </w:rPr>
+        <w:t>[</w:t>
+      </w:r>
+      <w:proofErr w:type="spellStart"/>
+      <w:r>
+        <w:rPr>
+          <w:highlight w:val="yellow"/>
+        </w:rPr>
+        <w:t>currentRow</w:t>
+      </w:r>
+      <w:proofErr w:type="spellEnd"/>
+      <w:r>
+        <w:rPr>
+          <w:highlight w:val="yellow"/>
+        </w:rPr>
+        <w:t xml:space="preserve">][k] = </w:t>
+      </w:r>
+      <w:proofErr w:type="spellStart"/>
+      <w:r>
+        <w:rPr>
+          <w:highlight w:val="yellow"/>
+        </w:rPr>
+        <w:t>i</w:t>
+      </w:r>
+      <w:proofErr w:type="spellEnd"/>
+      <w:r>
+        <w:rPr>
+          <w:highlight w:val="yellow"/>
+        </w:rPr>
+        <w:t xml:space="preserve"> + 90;</w:t>
+      </w:r>
+      <w:r>
+        <w:rPr>
+          <w:highlight w:val="yellow"/>
+        </w:rPr>
+        <w:br/>
+      </w:r>
+      <w:r>
+        <w:rPr>
+          <w:highlight w:val="yellow"/>
+        </w:rPr>
+        <w:t>row +=1</w:t>
+      </w:r>
+      <w:r>
+        <w:rPr>
+          <w:highlight w:val="yellow"/>
+        </w:rPr>
+        <w:br/>
+      </w:r>
+      <w:r>
+        <w:rPr>
+          <w:highlight w:val="yellow"/>
+        </w:rPr>
+        <w:t xml:space="preserve">yada </w:t>
+      </w:r>
+      <w:proofErr w:type="spellStart"/>
+      <w:r>
+        <w:rPr>
+          <w:highlight w:val="yellow"/>
+        </w:rPr>
+        <w:t>yada</w:t>
+      </w:r>
+      <w:proofErr w:type="spellEnd"/>
+    </w:p>
+    <w:p>
+      <w:pPr>
+        <w:rPr>
+          <w:highlight w:val="yellow"/>
+        </w:rPr>
+      </w:pPr>
+    </w:p>
+    <w:p>
+      <w:pPr>
+        <w:rPr>
+          <w:highlight w:val="yellow"/>
+        </w:rPr>
+      </w:pPr>
+      <w:r>
+        <w:rPr>
+          <w:color w:val="FF0000"/>
+          <w:highlight w:val="yellow"/>
+        </w:rPr>
+        <w:t xml:space="preserve">if </w:t>
+      </w:r>
+      <w:r>
+        <w:rPr>
+          <w:color w:val="FF0000"/>
+          <w:highlight w:val="yellow"/>
+        </w:rPr>
+        <w:t>lowercase</w:t>
+      </w:r>
+      <w:r>
+        <w:rPr>
+          <w:color w:val="FF0000"/>
+          <w:highlight w:val="yellow"/>
+        </w:rPr>
+        <w:br/>
+      </w:r>
+      <w:r>
+        <w:rPr>
+          <w:highlight w:val="yellow"/>
+        </w:rPr>
+        <w:t xml:space="preserve">for </w:t>
+      </w:r>
+      <w:proofErr w:type="spellStart"/>
+      <w:r>
+        <w:rPr>
+          <w:highlight w:val="yellow"/>
+        </w:rPr>
+        <w:t>i</w:t>
+      </w:r>
+      <w:proofErr w:type="spellEnd"/>
+      <w:r>
+        <w:rPr>
+          <w:highlight w:val="yellow"/>
+        </w:rPr>
+        <w:t xml:space="preserve">=1 until </w:t>
+      </w:r>
+      <w:proofErr w:type="spellStart"/>
+      <w:r>
+        <w:rPr>
+          <w:highlight w:val="yellow"/>
+        </w:rPr>
+        <w:t>i</w:t>
+      </w:r>
+      <w:proofErr w:type="spellEnd"/>
+      <w:r>
+        <w:rPr>
+          <w:highlight w:val="yellow"/>
+        </w:rPr>
+        <w:t>&gt;4</w:t>
+      </w:r>
+      <w:r>
+        <w:rPr>
+          <w:highlight w:val="yellow"/>
+        </w:rPr>
+        <w:br/>
+        <w:t>for k=0 until</w:t>
+      </w:r>
+      <w:r>
+        <w:rPr>
+          <w:highlight w:val="yellow"/>
+        </w:rPr>
+        <w:t xml:space="preserve"> k&gt;</w:t>
+      </w:r>
+      <w:proofErr w:type="spellStart"/>
+      <w:r>
+        <w:rPr>
+          <w:highlight w:val="yellow"/>
+        </w:rPr>
+        <w:t>passwordLength</w:t>
+      </w:r>
+      <w:proofErr w:type="spellEnd"/>
+      <w:r>
+        <w:rPr>
+          <w:highlight w:val="yellow"/>
+        </w:rPr>
+        <w:t>{</w:t>
+      </w:r>
+      <w:r>
+        <w:rPr>
+          <w:highlight w:val="yellow"/>
+        </w:rPr>
+        <w:br/>
+      </w:r>
+      <w:proofErr w:type="spellStart"/>
+      <w:r>
+        <w:rPr>
+          <w:highlight w:val="yellow"/>
+        </w:rPr>
+        <w:t>myArray</w:t>
+      </w:r>
+      <w:proofErr w:type="spellEnd"/>
+      <w:r>
+        <w:rPr>
+          <w:highlight w:val="yellow"/>
+        </w:rPr>
+        <w:t>[</w:t>
+      </w:r>
+      <w:proofErr w:type="spellStart"/>
+      <w:r>
+        <w:rPr>
+          <w:highlight w:val="yellow"/>
+        </w:rPr>
+        <w:t>c</w:t>
+      </w:r>
+      <w:r>
+        <w:rPr>
+          <w:highlight w:val="yellow"/>
+        </w:rPr>
+        <w:t>urrentRow</w:t>
+      </w:r>
+      <w:proofErr w:type="spellEnd"/>
+      <w:r>
+        <w:rPr>
+          <w:highlight w:val="yellow"/>
+        </w:rPr>
+        <w:t xml:space="preserve">][k] = </w:t>
+      </w:r>
+      <w:proofErr w:type="spellStart"/>
+      <w:r>
+        <w:rPr>
+          <w:highlight w:val="yellow"/>
+        </w:rPr>
+        <w:t>i</w:t>
+      </w:r>
+      <w:proofErr w:type="spellEnd"/>
+      <w:r>
+        <w:rPr>
+          <w:highlight w:val="yellow"/>
+        </w:rPr>
+        <w:t xml:space="preserve"> + </w:t>
+      </w:r>
+      <w:proofErr w:type="gramStart"/>
+      <w:r>
+        <w:rPr>
+          <w:highlight w:val="yellow"/>
+        </w:rPr>
+        <w:t>96;</w:t>
+      </w:r>
+      <w:proofErr w:type="gramEnd"/>
+    </w:p>
+    <w:p>
+      <w:pPr>
+        <w:rPr>
+          <w:highlight w:val="yellow"/>
+        </w:rPr>
+      </w:pPr>
+    </w:p>
+    <w:p>
+      <w:pPr>
+        <w:rPr>
+          <w:color w:val="00B050"/>
+          <w:highlight w:val="yellow"/>
+        </w:rPr>
+      </w:pPr>
+      <w:r>
+        <w:rPr>
+          <w:color w:val="00B050"/>
+          <w:highlight w:val="yellow"/>
+        </w:rPr>
+        <w:t>if symbols</w:t>
+      </w:r>
+      <w:r>
+        <w:rPr>
+          <w:highlight w:val="yellow"/>
+        </w:rPr>
+        <w:br/>
+      </w:r>
+      <w:r>
+        <w:rPr>
+          <w:highlight w:val="yellow"/>
+        </w:rPr>
+        <w:t xml:space="preserve">for </w:t>
+      </w:r>
+      <w:proofErr w:type="spellStart"/>
+      <w:r>
+        <w:rPr>
+          <w:highlight w:val="yellow"/>
+        </w:rPr>
+        <w:t>i</w:t>
+      </w:r>
+      <w:proofErr w:type="spellEnd"/>
+      <w:r>
+        <w:rPr>
+          <w:highlight w:val="yellow"/>
+        </w:rPr>
+        <w:t xml:space="preserve">=1 until </w:t>
+      </w:r>
+      <w:proofErr w:type="spellStart"/>
+      <w:r>
+        <w:rPr>
+          <w:highlight w:val="yellow"/>
+        </w:rPr>
+        <w:t>i</w:t>
+      </w:r>
+      <w:proofErr w:type="spellEnd"/>
+      <w:r>
+        <w:rPr>
+          <w:highlight w:val="yellow"/>
+        </w:rPr>
+        <w:t>&gt;</w:t>
+      </w:r>
+      <w:r>
+        <w:rPr>
+          <w:highlight w:val="yellow"/>
+        </w:rPr>
+        <w:t>4</w:t>
+      </w:r>
+      <w:r>
+        <w:rPr>
+          <w:highlight w:val="yellow"/>
+        </w:rPr>
+        <w:br/>
+        <w:t>for k=0 until k&gt;</w:t>
+      </w:r>
+      <w:proofErr w:type="spellStart"/>
+      <w:r>
+        <w:rPr>
+          <w:highlight w:val="yellow"/>
+        </w:rPr>
+        <w:t>passwordLength</w:t>
+      </w:r>
+      <w:proofErr w:type="spellEnd"/>
+      <w:r>
+        <w:rPr>
+          <w:highlight w:val="yellow"/>
+        </w:rPr>
+        <w:t>{</w:t>
+      </w:r>
+      <w:r>
+        <w:rPr>
+          <w:highlight w:val="yellow"/>
+        </w:rPr>
+        <w:br/>
+      </w:r>
+      <w:proofErr w:type="spellStart"/>
+      <w:r>
+        <w:rPr>
+          <w:highlight w:val="yellow"/>
+        </w:rPr>
+        <w:t>myArray</w:t>
+      </w:r>
+      <w:proofErr w:type="spellEnd"/>
+      <w:r>
+        <w:rPr>
+          <w:highlight w:val="yellow"/>
+        </w:rPr>
+        <w:t>[</w:t>
+      </w:r>
+      <w:proofErr w:type="spellStart"/>
+      <w:r>
+        <w:rPr>
+          <w:highlight w:val="yellow"/>
+        </w:rPr>
+        <w:t>currentRow</w:t>
+      </w:r>
+      <w:proofErr w:type="spellEnd"/>
+      <w:r>
+        <w:rPr>
+          <w:highlight w:val="yellow"/>
+        </w:rPr>
+        <w:t xml:space="preserve">][k] = </w:t>
+      </w:r>
+      <w:proofErr w:type="spellStart"/>
+      <w:r>
+        <w:rPr>
+          <w:highlight w:val="yellow"/>
+        </w:rPr>
+        <w:t>i</w:t>
+      </w:r>
+      <w:proofErr w:type="spellEnd"/>
+      <w:r>
+        <w:rPr>
+          <w:highlight w:val="yellow"/>
+        </w:rPr>
+        <w:t xml:space="preserve"> + </w:t>
+      </w:r>
+      <w:r>
+        <w:rPr>
+          <w:highlight w:val="yellow"/>
+        </w:rPr>
+        <w:t>122</w:t>
+      </w:r>
+      <w:r>
+        <w:rPr>
+          <w:highlight w:val="yellow"/>
+        </w:rPr>
+        <w:t>;</w:t>
+      </w:r>
+      <w:r>
+        <w:rPr>
+          <w:highlight w:val="yellow"/>
+        </w:rPr>
+        <w:br/>
+        <w:t>row +=1</w:t>
+      </w:r>
+      <w:r>
+        <w:rPr>
+          <w:highlight w:val="yellow"/>
+        </w:rPr>
+        <w:br/>
+      </w:r>
+      <w:r>
+        <w:rPr>
+          <w:color w:val="00B050"/>
+          <w:highlight w:val="yellow"/>
+        </w:rPr>
+        <w:t xml:space="preserve">yada </w:t>
+      </w:r>
+      <w:proofErr w:type="spellStart"/>
+      <w:r>
+        <w:rPr>
+          <w:color w:val="00B050"/>
+          <w:highlight w:val="yellow"/>
+        </w:rPr>
+        <w:t>yada</w:t>
+      </w:r>
+      <w:proofErr w:type="spellEnd"/>
+    </w:p>
+    <w:p>
+      <w:r>
+        <w:rPr>
+          <w:color w:val="00B050"/>
+          <w:highlight w:val="yellow"/>
+        </w:rPr>
+        <w:br/>
+      </w:r>
+      <w:r>
+        <w:rPr>
+          <w:color w:val="808080" w:themeColor="background1" w:themeShade="80"/>
+          <w:highlight w:val="yellow"/>
+        </w:rPr>
+        <w:t>mandatory</w:t>
+      </w:r>
+      <w:r>
+        <w:rPr>
+          <w:color w:val="00B050"/>
+          <w:highlight w:val="yellow"/>
+        </w:rPr>
+        <w:br/>
+      </w:r>
+      <w:r>
+        <w:rPr>
+          <w:highlight w:val="yellow"/>
+        </w:rPr>
+        <w:t xml:space="preserve">for </w:t>
+      </w:r>
+      <w:r>
+        <w:rPr>
+          <w:highlight w:val="yellow"/>
+        </w:rPr>
+        <w:t>k</w:t>
+      </w:r>
+      <w:r>
+        <w:rPr>
+          <w:highlight w:val="yellow"/>
+        </w:rPr>
+        <w:t xml:space="preserve">=1 until </w:t>
+      </w:r>
+      <w:r>
+        <w:rPr>
+          <w:highlight w:val="yellow"/>
+        </w:rPr>
+        <w:t>k</w:t>
+      </w:r>
+      <w:r>
+        <w:rPr>
+          <w:highlight w:val="yellow"/>
+        </w:rPr>
+        <w:t>&gt;</w:t>
+      </w:r>
+      <w:proofErr w:type="spellStart"/>
+      <w:r>
+        <w:rPr>
+          <w:highlight w:val="yellow"/>
+        </w:rPr>
+        <w:t>passwordLength</w:t>
+      </w:r>
+      <w:proofErr w:type="spellEnd"/>
+      <w:r>
+        <w:rPr>
+          <w:highlight w:val="yellow"/>
+        </w:rPr>
+        <w:br/>
+      </w:r>
+      <w:proofErr w:type="spellStart"/>
+      <w:r>
+        <w:rPr>
+          <w:highlight w:val="yellow"/>
+        </w:rPr>
+        <w:t>myArray</w:t>
+      </w:r>
+      <w:proofErr w:type="spellEnd"/>
+      <w:r>
+        <w:rPr>
+          <w:highlight w:val="yellow"/>
+        </w:rPr>
+        <w:t>[</w:t>
+      </w:r>
+      <w:proofErr w:type="spellStart"/>
+      <w:r>
+        <w:rPr>
+          <w:highlight w:val="yellow"/>
+        </w:rPr>
+        <w:t>currentRow</w:t>
+      </w:r>
+      <w:proofErr w:type="spellEnd"/>
+      <w:r>
+        <w:rPr>
+          <w:highlight w:val="yellow"/>
+        </w:rPr>
+        <w:t>][k] =</w:t>
+      </w:r>
+      <w:r>
+        <w:rPr>
+          <w:highlight w:val="yellow"/>
+        </w:rPr>
+        <w:t xml:space="preserve"> 0;</w:t>
+      </w:r>
+      <w:r>
+        <w:br/>
+      </w:r>
+      <w:r>
+        <w:br/>
+      </w:r>
+      <w:r>
+        <w:rPr>
+          <w:highlight w:val="green"/>
+        </w:rPr>
+        <w:t>initializes 1d array</w:t>
+      </w:r>
+      <w:r>
+        <w:rPr>
+          <w:highlight w:val="green"/>
+        </w:rPr>
+        <w:br/>
+      </w:r>
+      <w:r>
+        <w:rPr>
+          <w:highlight w:val="green"/>
+        </w:rPr>
+        <w:lastRenderedPageBreak/>
+        <w:t xml:space="preserve">int </w:t>
+      </w:r>
+      <w:proofErr w:type="spellStart"/>
+      <w:proofErr w:type="gramStart"/>
+      <w:r>
+        <w:rPr>
+          <w:highlight w:val="green"/>
+        </w:rPr>
+        <w:t>myOneDeeArray</w:t>
+      </w:r>
+      <w:proofErr w:type="spellEnd"/>
+      <w:r>
+        <w:rPr>
+          <w:highlight w:val="green"/>
+        </w:rPr>
+        <w:t>[</w:t>
+      </w:r>
+      <w:proofErr w:type="gramEnd"/>
+      <w:r>
+        <w:rPr>
+          <w:highlight w:val="green"/>
+        </w:rPr>
+        <w:t>]</w:t>
+      </w:r>
+      <w:r>
+        <w:rPr>
+          <w:highlight w:val="green"/>
+        </w:rPr>
+        <w:t xml:space="preserve"> = new</w:t>
+      </w:r>
+      <w:r>
+        <w:rPr>
+          <w:highlight w:val="green"/>
+        </w:rPr>
+        <w:t xml:space="preserve"> array(</w:t>
+      </w:r>
+      <w:proofErr w:type="spellStart"/>
+      <w:r>
+        <w:rPr>
+          <w:highlight w:val="green"/>
+        </w:rPr>
+        <w:t>passwordLength</w:t>
+      </w:r>
+      <w:proofErr w:type="spellEnd"/>
+      <w:r>
+        <w:rPr>
+          <w:highlight w:val="green"/>
+        </w:rPr>
+        <w:t>);</w:t>
+      </w:r>
+      <w:r>
+        <w:br/>
+      </w:r>
+      <w:bookmarkStart w:id="0" w:name="_Hlk149728111"/>
+      <w:r>
+        <w:rPr>
+          <w:highlight w:val="green"/>
+        </w:rPr>
+        <w:t>for k=0</w:t>
+      </w:r>
+      <w:r>
+        <w:rPr>
+          <w:highlight w:val="green"/>
+        </w:rPr>
+        <w:t xml:space="preserve"> until k&gt;</w:t>
+      </w:r>
+      <w:proofErr w:type="spellStart"/>
+      <w:r>
+        <w:rPr>
+          <w:highlight w:val="green"/>
+        </w:rPr>
+        <w:t>passwordLength</w:t>
+      </w:r>
+      <w:bookmarkEnd w:id="0"/>
+      <w:proofErr w:type="spellEnd"/>
+      <w:r>
+        <w:rPr>
+          <w:highlight w:val="green"/>
+        </w:rPr>
+        <w:br/>
+      </w:r>
+      <w:r>
+        <w:rPr>
+          <w:highlight w:val="green"/>
+        </w:rPr>
+        <w:t>1d</w:t>
+      </w:r>
+      <w:r>
+        <w:rPr>
+          <w:highlight w:val="green"/>
+        </w:rPr>
+        <w:t xml:space="preserve">array[k] = </w:t>
+      </w:r>
+      <w:r>
+        <w:rPr>
+          <w:highlight w:val="green"/>
+        </w:rPr>
+        <w:t>2darray[</w:t>
+      </w:r>
+      <w:r>
+        <w:rPr>
+          <w:highlight w:val="green"/>
+        </w:rPr>
+        <w:t>0</w:t>
+      </w:r>
+      <w:r>
+        <w:rPr>
+          <w:highlight w:val="green"/>
+        </w:rPr>
+        <w:t>]</w:t>
+      </w:r>
+      <w:r>
+        <w:rPr>
+          <w:highlight w:val="green"/>
+        </w:rPr>
+        <w:t>[k]</w:t>
+      </w:r>
+    </w:p>
+    <w:p>
+      <w:r>
+        <w:t xml:space="preserve">int </w:t>
+      </w:r>
+      <w:proofErr w:type="spellStart"/>
+      <w:r>
+        <w:t>rowOfRightmost</w:t>
+      </w:r>
+      <w:proofErr w:type="spellEnd"/>
+      <w:r>
+        <w:t xml:space="preserve"> = </w:t>
+      </w:r>
+      <w:proofErr w:type="gramStart"/>
+      <w:r>
+        <w:t>0;</w:t>
+      </w:r>
+      <w:proofErr w:type="gramEnd"/>
+    </w:p>
+    <w:p>
+      <w:r>
+        <w:rPr>
+          <w:highlight w:val="cyan"/>
+        </w:rPr>
+        <w:t xml:space="preserve">Brute </w:t>
+      </w:r>
+      <w:r>
+        <w:rPr>
+          <w:highlight w:val="cyan"/>
+        </w:rPr>
+        <w:t>forces</w:t>
+      </w:r>
+      <w:r>
+        <w:rPr>
+          <w:highlight w:val="cyan"/>
+        </w:rPr>
+        <w:t>, iterates</w:t>
+      </w:r>
+      <w:r>
+        <w:br/>
+      </w:r>
+      <w:r>
+        <w:t>While (</w:t>
+      </w:r>
+      <w:proofErr w:type="spellStart"/>
+      <w:proofErr w:type="gramStart"/>
+      <w:r>
+        <w:t>currentPassword</w:t>
+      </w:r>
+      <w:proofErr w:type="spellEnd"/>
+      <w:r>
+        <w:t xml:space="preserve"> !</w:t>
+      </w:r>
+      <w:proofErr w:type="gramEnd"/>
+      <w:r>
+        <w:t xml:space="preserve">= </w:t>
+      </w:r>
+      <w:proofErr w:type="spellStart"/>
+      <w:r>
+        <w:t>correctPassword</w:t>
+      </w:r>
+      <w:proofErr w:type="spellEnd"/>
+      <w:r>
+        <w:t>) {</w:t>
+      </w:r>
+      <w:r>
+        <w:br/>
+      </w:r>
+      <w:r>
+        <w:t xml:space="preserve">1darray[passwordLength-1] = </w:t>
+      </w:r>
+      <w:r>
+        <w:t>[2darray][</w:t>
+      </w:r>
+      <w:proofErr w:type="spellStart"/>
+      <w:r>
+        <w:t>rowOfRightmost</w:t>
+      </w:r>
+      <w:proofErr w:type="spellEnd"/>
+      <w:r>
+        <w:t>];</w:t>
+      </w:r>
+      <w:r>
+        <w:br/>
+      </w:r>
+      <w:proofErr w:type="spellStart"/>
+      <w:r>
+        <w:t>rowOfRIghtmost</w:t>
+      </w:r>
+      <w:proofErr w:type="spellEnd"/>
+      <w:r>
+        <w:t xml:space="preserve"> += 1;</w:t>
+      </w:r>
+    </w:p>
+    <w:p>
+      <w:r>
+        <w:t>//checks if one of the values of 1d array is 0, indicating that it must be reset</w:t>
+      </w:r>
+      <w:r>
+        <w:br/>
+      </w:r>
+      <w:r>
+        <w:t>for k=</w:t>
+      </w:r>
+      <w:r>
+        <w:t>1</w:t>
+      </w:r>
+      <w:r>
+        <w:t xml:space="preserve"> until k&gt;</w:t>
+      </w:r>
+      <w:proofErr w:type="spellStart"/>
+      <w:r>
+        <w:t>passwordLength</w:t>
+      </w:r>
+      <w:proofErr w:type="spellEnd"/>
+      <w:r>
+        <w:br/>
+      </w:r>
+      <w:r>
+        <w:t xml:space="preserve">if </w:t>
+      </w:r>
+      <w:r>
+        <w:t>1darray[</w:t>
+      </w:r>
+      <w:r>
+        <w:t>k</w:t>
+      </w:r>
+      <w:r>
+        <w:t>] == 0</w:t>
+      </w:r>
+      <w:r>
+        <w:br/>
+        <w:t xml:space="preserve">for </w:t>
+      </w:r>
+      <w:proofErr w:type="spellStart"/>
+      <w:r>
+        <w:t>i</w:t>
+      </w:r>
+      <w:proofErr w:type="spellEnd"/>
+      <w:r>
+        <w:t>=k</w:t>
+      </w:r>
+      <w:r>
+        <w:t xml:space="preserve">, </w:t>
+      </w:r>
+      <w:proofErr w:type="spellStart"/>
+      <w:r>
+        <w:t>i</w:t>
+      </w:r>
+      <w:proofErr w:type="spellEnd"/>
+      <w:r>
+        <w:t xml:space="preserve">++, </w:t>
+      </w:r>
+      <w:r>
+        <w:t xml:space="preserve">until </w:t>
+      </w:r>
+      <w:proofErr w:type="spellStart"/>
+      <w:r>
+        <w:t>i</w:t>
+      </w:r>
+      <w:proofErr w:type="spellEnd"/>
+      <w:r>
+        <w:t>&gt;</w:t>
+      </w:r>
+      <w:proofErr w:type="spellStart"/>
+      <w:r>
+        <w:t>passwordLength</w:t>
+      </w:r>
+      <w:proofErr w:type="spellEnd"/>
+      <w:r>
+        <w:br/>
+        <w:t>{</w:t>
+      </w:r>
+      <w:r>
+        <w:t xml:space="preserve">1darray[k-1] = </w:t>
+      </w:r>
+      <w:r>
+        <w:t>2darray[0][k]</w:t>
+      </w:r>
+      <w:r>
+        <w:br/>
+      </w:r>
+      <w:r>
+        <w:br/>
+        <w:t>//</w:t>
+      </w:r>
+      <w:r>
+        <w:t>prints</w:t>
+      </w:r>
+      <w:r>
+        <w:br/>
+      </w:r>
+      <w:r>
+        <w:t>for k=</w:t>
+      </w:r>
+      <w:r>
+        <w:t>1</w:t>
+      </w:r>
+      <w:r>
+        <w:t xml:space="preserve"> until k&gt;</w:t>
+      </w:r>
+      <w:proofErr w:type="spellStart"/>
+      <w:r>
+        <w:t>passwordLength</w:t>
+      </w:r>
+      <w:proofErr w:type="spellEnd"/>
+      <w:r>
+        <w:br/>
+      </w:r>
+      <w:proofErr w:type="spellStart"/>
+      <w:r>
+        <w:t>system.out.print</w:t>
+      </w:r>
+      <w:proofErr w:type="spellEnd"/>
+      <w:r>
+        <w:t>(1darray[</w:t>
+      </w:r>
+      <w:r>
+        <w:t>k])</w:t>
+      </w:r>
+      <w:r>
+        <w:br/>
+      </w:r>
+    </w:p>
+    <w:p>
+      <w:proofErr w:type="spellStart"/>
+      <w:r>
+        <w:t>System.out.print</w:t>
+      </w:r>
+      <w:proofErr w:type="spellEnd"/>
+      <w:r>
+        <w:t>(\n)</w:t>
+      </w:r>
+    </w:p>
     <w:sectPr>
       <w:pgSz w:w="12240" w:h="15840"/>
       <w:pgMar w:top="1440" w:right="1440" w:bottom="1440" w:left="1440" w:header="720" w:footer="720" w:gutter="0"/>

</xml_diff>